<commit_message>
minor formatting correction in description file
</commit_message>
<xml_diff>
--- a/Test tasks/#1/Description.docx
+++ b/Test tasks/#1/Description.docx
@@ -91,14 +91,7 @@
           <w:rFonts w:ascii="Montserrat" w:eastAsia="Montserrat" w:hAnsi="Montserrat" w:cs="Montserrat"/>
           <w:lang w:val="ru-RU"/>
         </w:rPr>
-        <w:t xml:space="preserve"> которые будут содержать одно или несколько чисел - ответов на задания. После выполнения задания нужно отправить код решаю</w:t>
-      </w:r>
-      <w:r>
-        <w:rPr>
-          <w:rFonts w:ascii="Montserrat" w:eastAsia="Montserrat" w:hAnsi="Montserrat" w:cs="Montserrat"/>
-          <w:lang w:val="ru-RU"/>
-        </w:rPr>
-        <w:t xml:space="preserve">щий поставленные задачи (можно в одном текстовом файле </w:t>
+        <w:t xml:space="preserve"> которые будут содержать одно или несколько чисел - ответов на задания. После выполнения задания нужно отправить код решающий поставленные задачи (можно в одном текстовом файле </w:t>
       </w:r>
       <w:proofErr w:type="spellStart"/>
       <w:r>
@@ -427,14 +420,7 @@
           <w:rFonts w:ascii="Montserrat" w:eastAsia="Montserrat" w:hAnsi="Montserrat" w:cs="Montserrat"/>
           <w:lang w:val="ru-RU"/>
         </w:rPr>
-        <w:t xml:space="preserve"> - дата, начиная с которой соответствующая цена на товар всту</w:t>
-      </w:r>
-      <w:r>
-        <w:rPr>
-          <w:rFonts w:ascii="Montserrat" w:eastAsia="Montserrat" w:hAnsi="Montserrat" w:cs="Montserrat"/>
-          <w:lang w:val="ru-RU"/>
-        </w:rPr>
-        <w:t>пает в силу:</w:t>
+        <w:t xml:space="preserve"> - дата, начиная с которой соответствующая цена на товар вступает в силу:</w:t>
       </w:r>
     </w:p>
     <w:tbl>
@@ -1136,7 +1122,166 @@
         <w:rPr>
           <w:rFonts w:ascii="Montserrat" w:eastAsia="Montserrat" w:hAnsi="Montserrat" w:cs="Montserrat"/>
         </w:rPr>
-        <w:t>Pytho</w:t>
+        <w:t>Python</w:t>
+      </w:r>
+      <w:r>
+        <w:rPr>
+          <w:rFonts w:ascii="Montserrat" w:eastAsia="Montserrat" w:hAnsi="Montserrat" w:cs="Montserrat"/>
+          <w:lang w:val="ru-RU"/>
+        </w:rPr>
+        <w:t xml:space="preserve">) принимающую название продукта (поле </w:t>
+      </w:r>
+      <w:r>
+        <w:rPr>
+          <w:rFonts w:ascii="Montserrat" w:eastAsia="Montserrat" w:hAnsi="Montserrat" w:cs="Montserrat"/>
+        </w:rPr>
+        <w:t>product</w:t>
+      </w:r>
+      <w:r>
+        <w:rPr>
+          <w:rFonts w:ascii="Montserrat" w:eastAsia="Montserrat" w:hAnsi="Montserrat" w:cs="Montserrat"/>
+          <w:lang w:val="ru-RU"/>
+        </w:rPr>
+        <w:t xml:space="preserve">) и возвращающую </w:t>
+      </w:r>
+      <w:r>
+        <w:rPr>
+          <w:rFonts w:ascii="Montserrat" w:eastAsia="Montserrat" w:hAnsi="Montserrat" w:cs="Montserrat"/>
+        </w:rPr>
+        <w:t>tuple</w:t>
+      </w:r>
+      <w:r>
+        <w:rPr>
+          <w:rFonts w:ascii="Montserrat" w:eastAsia="Montserrat" w:hAnsi="Montserrat" w:cs="Montserrat"/>
+          <w:lang w:val="ru-RU"/>
+        </w:rPr>
+        <w:t xml:space="preserve"> вида ([</w:t>
+      </w:r>
+      <w:r>
+        <w:rPr>
+          <w:rFonts w:ascii="Montserrat" w:eastAsia="Montserrat" w:hAnsi="Montserrat" w:cs="Montserrat"/>
+        </w:rPr>
+        <w:t>date</w:t>
+      </w:r>
+      <w:r>
+        <w:rPr>
+          <w:rFonts w:ascii="Montserrat" w:eastAsia="Montserrat" w:hAnsi="Montserrat" w:cs="Montserrat"/>
+          <w:lang w:val="ru-RU"/>
+        </w:rPr>
+        <w:t>_</w:t>
+      </w:r>
+      <w:r>
+        <w:rPr>
+          <w:rFonts w:ascii="Montserrat" w:eastAsia="Montserrat" w:hAnsi="Montserrat" w:cs="Montserrat"/>
+        </w:rPr>
+        <w:t>start</w:t>
+      </w:r>
+      <w:r>
+        <w:rPr>
+          <w:rFonts w:ascii="Montserrat" w:eastAsia="Montserrat" w:hAnsi="Montserrat" w:cs="Montserrat"/>
+          <w:lang w:val="ru-RU"/>
+        </w:rPr>
+        <w:t xml:space="preserve">1, </w:t>
+      </w:r>
+      <w:r>
+        <w:rPr>
+          <w:rFonts w:ascii="Montserrat" w:eastAsia="Montserrat" w:hAnsi="Montserrat" w:cs="Montserrat"/>
+        </w:rPr>
+        <w:t>date</w:t>
+      </w:r>
+      <w:r>
+        <w:rPr>
+          <w:rFonts w:ascii="Montserrat" w:eastAsia="Montserrat" w:hAnsi="Montserrat" w:cs="Montserrat"/>
+          <w:lang w:val="ru-RU"/>
+        </w:rPr>
+        <w:t>_</w:t>
+      </w:r>
+      <w:r>
+        <w:rPr>
+          <w:rFonts w:ascii="Montserrat" w:eastAsia="Montserrat" w:hAnsi="Montserrat" w:cs="Montserrat"/>
+        </w:rPr>
+        <w:t>start</w:t>
+      </w:r>
+      <w:proofErr w:type="gramStart"/>
+      <w:r>
+        <w:rPr>
+          <w:rFonts w:ascii="Montserrat" w:eastAsia="Montserrat" w:hAnsi="Montserrat" w:cs="Montserrat"/>
+          <w:lang w:val="ru-RU"/>
+        </w:rPr>
+        <w:t>2,...</w:t>
+      </w:r>
+      <w:proofErr w:type="gramEnd"/>
+      <w:r>
+        <w:rPr>
+          <w:rFonts w:ascii="Montserrat" w:eastAsia="Montserrat" w:hAnsi="Montserrat" w:cs="Montserrat"/>
+          <w:lang w:val="ru-RU"/>
+        </w:rPr>
+        <w:t xml:space="preserve"> ],[</w:t>
+      </w:r>
+      <w:r>
+        <w:rPr>
+          <w:rFonts w:ascii="Montserrat" w:eastAsia="Montserrat" w:hAnsi="Montserrat" w:cs="Montserrat"/>
+        </w:rPr>
+        <w:t>price</w:t>
+      </w:r>
+      <w:r>
+        <w:rPr>
+          <w:rFonts w:ascii="Montserrat" w:eastAsia="Montserrat" w:hAnsi="Montserrat" w:cs="Montserrat"/>
+          <w:lang w:val="ru-RU"/>
+        </w:rPr>
+        <w:t xml:space="preserve">1, </w:t>
+      </w:r>
+      <w:r>
+        <w:rPr>
+          <w:rFonts w:ascii="Montserrat" w:eastAsia="Montserrat" w:hAnsi="Montserrat" w:cs="Montserrat"/>
+        </w:rPr>
+        <w:t>price</w:t>
+      </w:r>
+      <w:r>
+        <w:rPr>
+          <w:rFonts w:ascii="Montserrat" w:eastAsia="Montserrat" w:hAnsi="Montserrat" w:cs="Montserrat"/>
+          <w:lang w:val="ru-RU"/>
+        </w:rPr>
+        <w:t>2,...]), из таблицы “</w:t>
+      </w:r>
+      <w:r>
+        <w:rPr>
+          <w:rFonts w:ascii="Montserrat" w:eastAsia="Montserrat" w:hAnsi="Montserrat" w:cs="Montserrat"/>
+        </w:rPr>
+        <w:t>prices</w:t>
+      </w:r>
+      <w:r>
+        <w:rPr>
+          <w:rFonts w:ascii="Montserrat" w:eastAsia="Montserrat" w:hAnsi="Montserrat" w:cs="Montserrat"/>
+          <w:lang w:val="ru-RU"/>
+        </w:rPr>
+        <w:t xml:space="preserve">”. Где </w:t>
+      </w:r>
+      <w:r>
+        <w:rPr>
+          <w:rFonts w:ascii="Montserrat" w:eastAsia="Montserrat" w:hAnsi="Montserrat" w:cs="Montserrat"/>
+        </w:rPr>
+        <w:t>date</w:t>
+      </w:r>
+      <w:r>
+        <w:rPr>
+          <w:rFonts w:ascii="Montserrat" w:eastAsia="Montserrat" w:hAnsi="Montserrat" w:cs="Montserrat"/>
+          <w:lang w:val="ru-RU"/>
+        </w:rPr>
+        <w:t>_</w:t>
+      </w:r>
+      <w:r>
+        <w:rPr>
+          <w:rFonts w:ascii="Montserrat" w:eastAsia="Montserrat" w:hAnsi="Montserrat" w:cs="Montserrat"/>
+        </w:rPr>
+        <w:t>start</w:t>
+      </w:r>
+      <w:r>
+        <w:rPr>
+          <w:rFonts w:ascii="Montserrat" w:eastAsia="Montserrat" w:hAnsi="Montserrat" w:cs="Montserrat"/>
+          <w:lang w:val="ru-RU"/>
+        </w:rPr>
+        <w:t>(</w:t>
       </w:r>
       <w:r>
         <w:rPr>
@@ -1149,94 +1294,7 @@
           <w:rFonts w:ascii="Montserrat" w:eastAsia="Montserrat" w:hAnsi="Montserrat" w:cs="Montserrat"/>
           <w:lang w:val="ru-RU"/>
         </w:rPr>
-        <w:t xml:space="preserve">) принимающую название продукта (поле </w:t>
-      </w:r>
-      <w:r>
-        <w:rPr>
-          <w:rFonts w:ascii="Montserrat" w:eastAsia="Montserrat" w:hAnsi="Montserrat" w:cs="Montserrat"/>
-        </w:rPr>
-        <w:t>product</w:t>
-      </w:r>
-      <w:r>
-        <w:rPr>
-          <w:rFonts w:ascii="Montserrat" w:eastAsia="Montserrat" w:hAnsi="Montserrat" w:cs="Montserrat"/>
-          <w:lang w:val="ru-RU"/>
-        </w:rPr>
-        <w:t xml:space="preserve">) и возвращающую </w:t>
-      </w:r>
-      <w:r>
-        <w:rPr>
-          <w:rFonts w:ascii="Montserrat" w:eastAsia="Montserrat" w:hAnsi="Montserrat" w:cs="Montserrat"/>
-        </w:rPr>
-        <w:t>tuple</w:t>
-      </w:r>
-      <w:r>
-        <w:rPr>
-          <w:rFonts w:ascii="Montserrat" w:eastAsia="Montserrat" w:hAnsi="Montserrat" w:cs="Montserrat"/>
-          <w:lang w:val="ru-RU"/>
-        </w:rPr>
-        <w:t xml:space="preserve"> вида ([</w:t>
-      </w:r>
-      <w:r>
-        <w:rPr>
-          <w:rFonts w:ascii="Montserrat" w:eastAsia="Montserrat" w:hAnsi="Montserrat" w:cs="Montserrat"/>
-        </w:rPr>
-        <w:t>date</w:t>
-      </w:r>
-      <w:r>
-        <w:rPr>
-          <w:rFonts w:ascii="Montserrat" w:eastAsia="Montserrat" w:hAnsi="Montserrat" w:cs="Montserrat"/>
-          <w:lang w:val="ru-RU"/>
-        </w:rPr>
-        <w:t>_</w:t>
-      </w:r>
-      <w:r>
-        <w:rPr>
-          <w:rFonts w:ascii="Montserrat" w:eastAsia="Montserrat" w:hAnsi="Montserrat" w:cs="Montserrat"/>
-        </w:rPr>
-        <w:t>start</w:t>
-      </w:r>
-      <w:r>
-        <w:rPr>
-          <w:rFonts w:ascii="Montserrat" w:eastAsia="Montserrat" w:hAnsi="Montserrat" w:cs="Montserrat"/>
-          <w:lang w:val="ru-RU"/>
-        </w:rPr>
-        <w:t xml:space="preserve">1, </w:t>
-      </w:r>
-      <w:r>
-        <w:rPr>
-          <w:rFonts w:ascii="Montserrat" w:eastAsia="Montserrat" w:hAnsi="Montserrat" w:cs="Montserrat"/>
-        </w:rPr>
-        <w:t>date</w:t>
-      </w:r>
-      <w:r>
-        <w:rPr>
-          <w:rFonts w:ascii="Montserrat" w:eastAsia="Montserrat" w:hAnsi="Montserrat" w:cs="Montserrat"/>
-          <w:lang w:val="ru-RU"/>
-        </w:rPr>
-        <w:t>_</w:t>
-      </w:r>
-      <w:r>
-        <w:rPr>
-          <w:rFonts w:ascii="Montserrat" w:eastAsia="Montserrat" w:hAnsi="Montserrat" w:cs="Montserrat"/>
-        </w:rPr>
-        <w:t>start</w:t>
-      </w:r>
-      <w:proofErr w:type="gramStart"/>
-      <w:r>
-        <w:rPr>
-          <w:rFonts w:ascii="Montserrat" w:eastAsia="Montserrat" w:hAnsi="Montserrat" w:cs="Montserrat"/>
-          <w:lang w:val="ru-RU"/>
-        </w:rPr>
-        <w:t>2,...</w:t>
-      </w:r>
-      <w:proofErr w:type="gramEnd"/>
-      <w:r>
-        <w:rPr>
-          <w:rFonts w:ascii="Montserrat" w:eastAsia="Montserrat" w:hAnsi="Montserrat" w:cs="Montserrat"/>
-          <w:lang w:val="ru-RU"/>
-        </w:rPr>
-        <w:t xml:space="preserve"> ],[</w:t>
+        <w:t xml:space="preserve">) - это даты, отсортированные по возрастанию, а </w:t>
       </w:r>
       <w:r>
         <w:rPr>
@@ -1249,58 +1307,6 @@
           <w:rFonts w:ascii="Montserrat" w:eastAsia="Montserrat" w:hAnsi="Montserrat" w:cs="Montserrat"/>
           <w:lang w:val="ru-RU"/>
         </w:rPr>
-        <w:t xml:space="preserve">1, </w:t>
-      </w:r>
-      <w:r>
-        <w:rPr>
-          <w:rFonts w:ascii="Montserrat" w:eastAsia="Montserrat" w:hAnsi="Montserrat" w:cs="Montserrat"/>
-        </w:rPr>
-        <w:t>price</w:t>
-      </w:r>
-      <w:r>
-        <w:rPr>
-          <w:rFonts w:ascii="Montserrat" w:eastAsia="Montserrat" w:hAnsi="Montserrat" w:cs="Montserrat"/>
-          <w:lang w:val="ru-RU"/>
-        </w:rPr>
-        <w:t>2,...]), из таблицы “</w:t>
-      </w:r>
-      <w:r>
-        <w:rPr>
-          <w:rFonts w:ascii="Montserrat" w:eastAsia="Montserrat" w:hAnsi="Montserrat" w:cs="Montserrat"/>
-        </w:rPr>
-        <w:t>prices</w:t>
-      </w:r>
-      <w:r>
-        <w:rPr>
-          <w:rFonts w:ascii="Montserrat" w:eastAsia="Montserrat" w:hAnsi="Montserrat" w:cs="Montserrat"/>
-          <w:lang w:val="ru-RU"/>
-        </w:rPr>
-        <w:t xml:space="preserve">”. Где </w:t>
-      </w:r>
-      <w:r>
-        <w:rPr>
-          <w:rFonts w:ascii="Montserrat" w:eastAsia="Montserrat" w:hAnsi="Montserrat" w:cs="Montserrat"/>
-        </w:rPr>
-        <w:t>date</w:t>
-      </w:r>
-      <w:r>
-        <w:rPr>
-          <w:rFonts w:ascii="Montserrat" w:eastAsia="Montserrat" w:hAnsi="Montserrat" w:cs="Montserrat"/>
-          <w:lang w:val="ru-RU"/>
-        </w:rPr>
-        <w:t>_</w:t>
-      </w:r>
-      <w:r>
-        <w:rPr>
-          <w:rFonts w:ascii="Montserrat" w:eastAsia="Montserrat" w:hAnsi="Montserrat" w:cs="Montserrat"/>
-        </w:rPr>
-        <w:t>start</w:t>
-      </w:r>
-      <w:r>
-        <w:rPr>
-          <w:rFonts w:ascii="Montserrat" w:eastAsia="Montserrat" w:hAnsi="Montserrat" w:cs="Montserrat"/>
-          <w:lang w:val="ru-RU"/>
-        </w:rPr>
         <w:t>(</w:t>
       </w:r>
       <w:r>
@@ -1314,40 +1320,7 @@
           <w:rFonts w:ascii="Montserrat" w:eastAsia="Montserrat" w:hAnsi="Montserrat" w:cs="Montserrat"/>
           <w:lang w:val="ru-RU"/>
         </w:rPr>
-        <w:t xml:space="preserve">) - это даты, отсортированные по возрастанию, а </w:t>
-      </w:r>
-      <w:r>
-        <w:rPr>
-          <w:rFonts w:ascii="Montserrat" w:eastAsia="Montserrat" w:hAnsi="Montserrat" w:cs="Montserrat"/>
-        </w:rPr>
-        <w:t>price</w:t>
-      </w:r>
-      <w:r>
-        <w:rPr>
-          <w:rFonts w:ascii="Montserrat" w:eastAsia="Montserrat" w:hAnsi="Montserrat" w:cs="Montserrat"/>
-          <w:lang w:val="ru-RU"/>
-        </w:rPr>
-        <w:t>(</w:t>
-      </w:r>
-      <w:r>
-        <w:rPr>
-          <w:rFonts w:ascii="Montserrat" w:eastAsia="Montserrat" w:hAnsi="Montserrat" w:cs="Montserrat"/>
-        </w:rPr>
-        <w:t>n</w:t>
-      </w:r>
-      <w:r>
-        <w:rPr>
-          <w:rFonts w:ascii="Montserrat" w:eastAsia="Montserrat" w:hAnsi="Montserrat" w:cs="Montserrat"/>
-          <w:lang w:val="ru-RU"/>
-        </w:rPr>
-        <w:t>) - соответствующая дате цена на п</w:t>
-      </w:r>
-      <w:r>
-        <w:rPr>
-          <w:rFonts w:ascii="Montserrat" w:eastAsia="Montserrat" w:hAnsi="Montserrat" w:cs="Montserrat"/>
-          <w:lang w:val="ru-RU"/>
-        </w:rPr>
-        <w:t xml:space="preserve">родукт. При каждом вызове функция должна обращаться к БД, выбирая необходимые данные. </w:t>
+        <w:t xml:space="preserve">) - соответствующая дате цена на продукт. При каждом вызове функция должна обращаться к БД, выбирая необходимые данные. </w:t>
       </w:r>
       <w:proofErr w:type="spellStart"/>
       <w:r>
@@ -1496,7 +1469,6 @@
         <w:rPr>
           <w:rFonts w:ascii="Montserrat" w:eastAsia="Montserrat" w:hAnsi="Montserrat" w:cs="Montserrat"/>
         </w:rPr>
-        <w:lastRenderedPageBreak/>
         <w:t>&gt;&gt;&gt;</w:t>
       </w:r>
       <w:proofErr w:type="spellStart"/>
@@ -1572,33 +1544,25 @@
           <w:b/>
           <w:sz w:val="24"/>
           <w:szCs w:val="24"/>
+          <w:lang w:val="ru-RU"/>
         </w:rPr>
       </w:pPr>
-      <w:proofErr w:type="spellStart"/>
       <w:r>
         <w:rPr>
           <w:rFonts w:ascii="Montserrat" w:eastAsia="Montserrat" w:hAnsi="Montserrat" w:cs="Montserrat"/>
           <w:b/>
           <w:sz w:val="24"/>
           <w:szCs w:val="24"/>
-        </w:rPr>
-        <w:t>Задание</w:t>
-      </w:r>
-      <w:proofErr w:type="spellEnd"/>
-      <w:r>
-        <w:rPr>
-          <w:rFonts w:ascii="Montserrat" w:eastAsia="Montserrat" w:hAnsi="Montserrat" w:cs="Montserrat"/>
-          <w:b/>
-          <w:sz w:val="24"/>
-          <w:szCs w:val="24"/>
-        </w:rPr>
-        <w:t xml:space="preserve"> 2</w:t>
+          <w:lang w:val="ru-RU"/>
+        </w:rPr>
+        <w:t>Задание 2</w:t>
       </w:r>
     </w:p>
     <w:p>
       <w:pPr>
         <w:rPr>
           <w:rFonts w:ascii="Montserrat" w:eastAsia="Montserrat" w:hAnsi="Montserrat" w:cs="Montserrat"/>
+          <w:lang w:val="ru-RU"/>
         </w:rPr>
       </w:pPr>
     </w:p>
@@ -2172,14 +2136,6 @@
         <w:spacing w:before="240" w:after="240"/>
         <w:rPr>
           <w:rFonts w:ascii="Montserrat" w:eastAsia="Montserrat" w:hAnsi="Montserrat" w:cs="Montserrat"/>
-        </w:rPr>
-      </w:pPr>
-    </w:p>
-    <w:p>
-      <w:pPr>
-        <w:spacing w:before="240" w:after="240"/>
-        <w:rPr>
-          <w:rFonts w:ascii="Montserrat" w:eastAsia="Montserrat" w:hAnsi="Montserrat" w:cs="Montserrat"/>
           <w:lang w:val="ru-RU"/>
         </w:rPr>
       </w:pPr>
@@ -2544,9 +2500,213 @@
         <w:spacing w:before="240" w:after="240"/>
         <w:rPr>
           <w:rFonts w:ascii="Montserrat" w:eastAsia="Montserrat" w:hAnsi="Montserrat" w:cs="Montserrat"/>
-          <w:b/>
+          <w:lang w:val="ru-RU"/>
         </w:rPr>
       </w:pPr>
+      <w:bookmarkStart w:id="0" w:name="_GoBack"/>
+      <w:bookmarkEnd w:id="0"/>
+      <w:proofErr w:type="spellStart"/>
+      <w:r>
+        <w:rPr>
+          <w:rFonts w:ascii="Montserrat" w:eastAsia="Montserrat" w:hAnsi="Montserrat" w:cs="Montserrat"/>
+        </w:rPr>
+        <w:t>Где</w:t>
+      </w:r>
+      <w:proofErr w:type="spellEnd"/>
+      <w:r>
+        <w:rPr>
+          <w:rFonts w:ascii="Montserrat" w:eastAsia="Montserrat" w:hAnsi="Montserrat" w:cs="Montserrat"/>
+        </w:rPr>
+        <w:t xml:space="preserve"> revenue </w:t>
+      </w:r>
+      <w:proofErr w:type="spellStart"/>
+      <w:r>
+        <w:rPr>
+          <w:rFonts w:ascii="Montserrat" w:eastAsia="Montserrat" w:hAnsi="Montserrat" w:cs="Montserrat"/>
+        </w:rPr>
+        <w:t>вычисляется</w:t>
+      </w:r>
+      <w:proofErr w:type="spellEnd"/>
+      <w:r>
+        <w:rPr>
+          <w:rFonts w:ascii="Montserrat" w:eastAsia="Montserrat" w:hAnsi="Montserrat" w:cs="Montserrat"/>
+        </w:rPr>
+        <w:t xml:space="preserve"> </w:t>
+      </w:r>
+      <w:proofErr w:type="spellStart"/>
+      <w:r>
+        <w:rPr>
+          <w:rFonts w:ascii="Montserrat" w:eastAsia="Montserrat" w:hAnsi="Montserrat" w:cs="Montserrat"/>
+        </w:rPr>
+        <w:t>по</w:t>
+      </w:r>
+      <w:proofErr w:type="spellEnd"/>
+      <w:r>
+        <w:rPr>
+          <w:rFonts w:ascii="Montserrat" w:eastAsia="Montserrat" w:hAnsi="Montserrat" w:cs="Montserrat"/>
+        </w:rPr>
+        <w:t xml:space="preserve"> </w:t>
+      </w:r>
+      <w:proofErr w:type="spellStart"/>
+      <w:r>
+        <w:rPr>
+          <w:rFonts w:ascii="Montserrat" w:eastAsia="Montserrat" w:hAnsi="Montserrat" w:cs="Montserrat"/>
+        </w:rPr>
+        <w:t>формуле</w:t>
+      </w:r>
+      <w:proofErr w:type="spellEnd"/>
+      <w:r>
+        <w:rPr>
+          <w:rFonts w:ascii="Montserrat" w:eastAsia="Montserrat" w:hAnsi="Montserrat" w:cs="Montserrat"/>
+        </w:rPr>
+        <w:t xml:space="preserve">: revenue = </w:t>
+      </w:r>
+      <w:proofErr w:type="spellStart"/>
+      <w:r>
+        <w:rPr>
+          <w:rFonts w:ascii="Montserrat" w:eastAsia="Montserrat" w:hAnsi="Montserrat" w:cs="Montserrat"/>
+        </w:rPr>
+        <w:t>sales.amount</w:t>
+      </w:r>
+      <w:proofErr w:type="spellEnd"/>
+      <w:r>
+        <w:rPr>
+          <w:rFonts w:ascii="Montserrat" w:eastAsia="Montserrat" w:hAnsi="Montserrat" w:cs="Montserrat"/>
+        </w:rPr>
+        <w:t xml:space="preserve"> * </w:t>
+      </w:r>
+      <w:proofErr w:type="spellStart"/>
+      <w:r>
+        <w:rPr>
+          <w:rFonts w:ascii="Montserrat" w:eastAsia="Montserrat" w:hAnsi="Montserrat" w:cs="Montserrat"/>
+        </w:rPr>
+        <w:t>prices.price</w:t>
+      </w:r>
+      <w:proofErr w:type="spellEnd"/>
+      <w:r>
+        <w:rPr>
+          <w:rFonts w:ascii="Montserrat" w:eastAsia="Montserrat" w:hAnsi="Montserrat" w:cs="Montserrat"/>
+        </w:rPr>
+        <w:t xml:space="preserve">. </w:t>
+      </w:r>
+      <w:proofErr w:type="spellStart"/>
+      <w:r>
+        <w:rPr>
+          <w:rFonts w:ascii="Montserrat" w:eastAsia="Montserrat" w:hAnsi="Montserrat" w:cs="Montserrat"/>
+        </w:rPr>
+        <w:t>Естественно</w:t>
+      </w:r>
+      <w:proofErr w:type="spellEnd"/>
+      <w:r>
+        <w:rPr>
+          <w:rFonts w:ascii="Montserrat" w:eastAsia="Montserrat" w:hAnsi="Montserrat" w:cs="Montserrat"/>
+        </w:rPr>
+        <w:t xml:space="preserve">, price </w:t>
+      </w:r>
+      <w:proofErr w:type="spellStart"/>
+      <w:r>
+        <w:rPr>
+          <w:rFonts w:ascii="Montserrat" w:eastAsia="Montserrat" w:hAnsi="Montserrat" w:cs="Montserrat"/>
+        </w:rPr>
+        <w:t>из</w:t>
+      </w:r>
+      <w:proofErr w:type="spellEnd"/>
+      <w:r>
+        <w:rPr>
+          <w:rFonts w:ascii="Montserrat" w:eastAsia="Montserrat" w:hAnsi="Montserrat" w:cs="Montserrat"/>
+        </w:rPr>
+        <w:t xml:space="preserve"> </w:t>
+      </w:r>
+      <w:proofErr w:type="spellStart"/>
+      <w:r>
+        <w:rPr>
+          <w:rFonts w:ascii="Montserrat" w:eastAsia="Montserrat" w:hAnsi="Montserrat" w:cs="Montserrat"/>
+        </w:rPr>
+        <w:t>таблицы</w:t>
+      </w:r>
+      <w:proofErr w:type="spellEnd"/>
+      <w:r>
+        <w:rPr>
+          <w:rFonts w:ascii="Montserrat" w:eastAsia="Montserrat" w:hAnsi="Montserrat" w:cs="Montserrat"/>
+        </w:rPr>
+        <w:t xml:space="preserve"> prices </w:t>
+      </w:r>
+      <w:proofErr w:type="spellStart"/>
+      <w:r>
+        <w:rPr>
+          <w:rFonts w:ascii="Montserrat" w:eastAsia="Montserrat" w:hAnsi="Montserrat" w:cs="Montserrat"/>
+        </w:rPr>
+        <w:t>должен</w:t>
+      </w:r>
+      <w:proofErr w:type="spellEnd"/>
+      <w:r>
+        <w:rPr>
+          <w:rFonts w:ascii="Montserrat" w:eastAsia="Montserrat" w:hAnsi="Montserrat" w:cs="Montserrat"/>
+        </w:rPr>
+        <w:t xml:space="preserve"> </w:t>
+      </w:r>
+      <w:proofErr w:type="spellStart"/>
+      <w:r>
+        <w:rPr>
+          <w:rFonts w:ascii="Montserrat" w:eastAsia="Montserrat" w:hAnsi="Montserrat" w:cs="Montserrat"/>
+        </w:rPr>
+        <w:t>соответствовать</w:t>
+      </w:r>
+      <w:proofErr w:type="spellEnd"/>
+      <w:r>
+        <w:rPr>
+          <w:rFonts w:ascii="Montserrat" w:eastAsia="Montserrat" w:hAnsi="Montserrat" w:cs="Montserrat"/>
+        </w:rPr>
+        <w:t xml:space="preserve"> date </w:t>
+      </w:r>
+      <w:proofErr w:type="spellStart"/>
+      <w:r>
+        <w:rPr>
+          <w:rFonts w:ascii="Montserrat" w:eastAsia="Montserrat" w:hAnsi="Montserrat" w:cs="Montserrat"/>
+        </w:rPr>
+        <w:t>из</w:t>
+      </w:r>
+      <w:proofErr w:type="spellEnd"/>
+      <w:r>
+        <w:rPr>
+          <w:rFonts w:ascii="Montserrat" w:eastAsia="Montserrat" w:hAnsi="Montserrat" w:cs="Montserrat"/>
+        </w:rPr>
+        <w:t xml:space="preserve"> </w:t>
+      </w:r>
+      <w:proofErr w:type="spellStart"/>
+      <w:r>
+        <w:rPr>
+          <w:rFonts w:ascii="Montserrat" w:eastAsia="Montserrat" w:hAnsi="Montserrat" w:cs="Montserrat"/>
+        </w:rPr>
+        <w:t>таблицы</w:t>
+      </w:r>
+      <w:proofErr w:type="spellEnd"/>
+      <w:r>
+        <w:rPr>
+          <w:rFonts w:ascii="Montserrat" w:eastAsia="Montserrat" w:hAnsi="Montserrat" w:cs="Montserrat"/>
+        </w:rPr>
+        <w:t xml:space="preserve"> sales. </w:t>
+      </w:r>
+      <w:r>
+        <w:rPr>
+          <w:rFonts w:ascii="Montserrat" w:eastAsia="Montserrat" w:hAnsi="Montserrat" w:cs="Montserrat"/>
+          <w:lang w:val="ru-RU"/>
+        </w:rPr>
+        <w:t xml:space="preserve">Следует учитывать, что таблица </w:t>
+      </w:r>
+      <w:r>
+        <w:rPr>
+          <w:rFonts w:ascii="Montserrat" w:eastAsia="Montserrat" w:hAnsi="Montserrat" w:cs="Montserrat"/>
+        </w:rPr>
+        <w:t>sales</w:t>
+      </w:r>
+      <w:r>
+        <w:rPr>
+          <w:rFonts w:ascii="Montserrat" w:eastAsia="Montserrat" w:hAnsi="Montserrat" w:cs="Montserrat"/>
+          <w:lang w:val="ru-RU"/>
+        </w:rPr>
+        <w:t xml:space="preserve"> содержит большое кол-во строк.</w:t>
+      </w:r>
     </w:p>
     <w:p>
       <w:pPr>
@@ -2556,207 +2716,53 @@
           <w:lang w:val="ru-RU"/>
         </w:rPr>
       </w:pPr>
+      <w:r>
+        <w:rPr>
+          <w:rFonts w:ascii="Montserrat" w:eastAsia="Montserrat" w:hAnsi="Montserrat" w:cs="Montserrat"/>
+          <w:lang w:val="ru-RU"/>
+        </w:rPr>
+        <w:t xml:space="preserve">Выполните запрос и создайте таблицу в </w:t>
+      </w:r>
+      <w:r>
+        <w:rPr>
+          <w:rFonts w:ascii="Montserrat" w:eastAsia="Montserrat" w:hAnsi="Montserrat" w:cs="Montserrat"/>
+        </w:rPr>
+        <w:t>revenue</w:t>
+      </w:r>
+      <w:r>
+        <w:rPr>
+          <w:rFonts w:ascii="Montserrat" w:eastAsia="Montserrat" w:hAnsi="Montserrat" w:cs="Montserrat"/>
+          <w:lang w:val="ru-RU"/>
+        </w:rPr>
+        <w:t xml:space="preserve"> "</w:t>
+      </w:r>
+      <w:r>
+        <w:rPr>
+          <w:rFonts w:ascii="Montserrat" w:eastAsia="Montserrat" w:hAnsi="Montserrat" w:cs="Montserrat"/>
+        </w:rPr>
+        <w:t>DB</w:t>
+      </w:r>
+      <w:r>
+        <w:rPr>
+          <w:rFonts w:ascii="Montserrat" w:eastAsia="Montserrat" w:hAnsi="Montserrat" w:cs="Montserrat"/>
+          <w:lang w:val="ru-RU"/>
+        </w:rPr>
+        <w:t>.</w:t>
+      </w:r>
       <w:proofErr w:type="spellStart"/>
       <w:r>
         <w:rPr>
           <w:rFonts w:ascii="Montserrat" w:eastAsia="Montserrat" w:hAnsi="Montserrat" w:cs="Montserrat"/>
         </w:rPr>
-        <w:t>Где</w:t>
+        <w:t>db</w:t>
       </w:r>
       <w:proofErr w:type="spellEnd"/>
       <w:r>
         <w:rPr>
           <w:rFonts w:ascii="Montserrat" w:eastAsia="Montserrat" w:hAnsi="Montserrat" w:cs="Montserrat"/>
-        </w:rPr>
-        <w:t xml:space="preserve"> revenue </w:t>
-      </w:r>
-      <w:proofErr w:type="spellStart"/>
-      <w:r>
-        <w:rPr>
-          <w:rFonts w:ascii="Montserrat" w:eastAsia="Montserrat" w:hAnsi="Montserrat" w:cs="Montserrat"/>
-        </w:rPr>
-        <w:t>вычисляется</w:t>
-      </w:r>
-      <w:proofErr w:type="spellEnd"/>
-      <w:r>
-        <w:rPr>
-          <w:rFonts w:ascii="Montserrat" w:eastAsia="Montserrat" w:hAnsi="Montserrat" w:cs="Montserrat"/>
-        </w:rPr>
-        <w:t xml:space="preserve"> </w:t>
-      </w:r>
-      <w:proofErr w:type="spellStart"/>
-      <w:r>
-        <w:rPr>
-          <w:rFonts w:ascii="Montserrat" w:eastAsia="Montserrat" w:hAnsi="Montserrat" w:cs="Montserrat"/>
-        </w:rPr>
-        <w:t>по</w:t>
-      </w:r>
-      <w:proofErr w:type="spellEnd"/>
-      <w:r>
-        <w:rPr>
-          <w:rFonts w:ascii="Montserrat" w:eastAsia="Montserrat" w:hAnsi="Montserrat" w:cs="Montserrat"/>
-        </w:rPr>
-        <w:t xml:space="preserve"> </w:t>
-      </w:r>
-      <w:proofErr w:type="spellStart"/>
-      <w:r>
-        <w:rPr>
-          <w:rFonts w:ascii="Montserrat" w:eastAsia="Montserrat" w:hAnsi="Montserrat" w:cs="Montserrat"/>
-        </w:rPr>
-        <w:t>формуле</w:t>
-      </w:r>
-      <w:proofErr w:type="spellEnd"/>
-      <w:r>
-        <w:rPr>
-          <w:rFonts w:ascii="Montserrat" w:eastAsia="Montserrat" w:hAnsi="Montserrat" w:cs="Montserrat"/>
-        </w:rPr>
-        <w:t xml:space="preserve">: revenue = </w:t>
-      </w:r>
-      <w:proofErr w:type="spellStart"/>
-      <w:r>
-        <w:rPr>
-          <w:rFonts w:ascii="Montserrat" w:eastAsia="Montserrat" w:hAnsi="Montserrat" w:cs="Montserrat"/>
-        </w:rPr>
-        <w:t>sales.amount</w:t>
-      </w:r>
-      <w:proofErr w:type="spellEnd"/>
-      <w:r>
-        <w:rPr>
-          <w:rFonts w:ascii="Montserrat" w:eastAsia="Montserrat" w:hAnsi="Montserrat" w:cs="Montserrat"/>
-        </w:rPr>
-        <w:t xml:space="preserve"> * </w:t>
-      </w:r>
-      <w:proofErr w:type="spellStart"/>
-      <w:r>
-        <w:rPr>
-          <w:rFonts w:ascii="Montserrat" w:eastAsia="Montserrat" w:hAnsi="Montserrat" w:cs="Montserrat"/>
-        </w:rPr>
-        <w:t>prices.price</w:t>
-      </w:r>
-      <w:proofErr w:type="spellEnd"/>
-      <w:r>
-        <w:rPr>
-          <w:rFonts w:ascii="Montserrat" w:eastAsia="Montserrat" w:hAnsi="Montserrat" w:cs="Montserrat"/>
-        </w:rPr>
-        <w:t xml:space="preserve">. </w:t>
-      </w:r>
-      <w:proofErr w:type="spellStart"/>
-      <w:r>
-        <w:rPr>
-          <w:rFonts w:ascii="Montserrat" w:eastAsia="Montserrat" w:hAnsi="Montserrat" w:cs="Montserrat"/>
-        </w:rPr>
-        <w:t>Естественно</w:t>
-      </w:r>
-      <w:proofErr w:type="spellEnd"/>
-      <w:r>
-        <w:rPr>
-          <w:rFonts w:ascii="Montserrat" w:eastAsia="Montserrat" w:hAnsi="Montserrat" w:cs="Montserrat"/>
-        </w:rPr>
-        <w:t xml:space="preserve">, price </w:t>
-      </w:r>
-      <w:proofErr w:type="spellStart"/>
-      <w:r>
-        <w:rPr>
-          <w:rFonts w:ascii="Montserrat" w:eastAsia="Montserrat" w:hAnsi="Montserrat" w:cs="Montserrat"/>
-        </w:rPr>
-        <w:t>из</w:t>
-      </w:r>
-      <w:proofErr w:type="spellEnd"/>
-      <w:r>
-        <w:rPr>
-          <w:rFonts w:ascii="Montserrat" w:eastAsia="Montserrat" w:hAnsi="Montserrat" w:cs="Montserrat"/>
-        </w:rPr>
-        <w:t xml:space="preserve"> </w:t>
-      </w:r>
-      <w:proofErr w:type="spellStart"/>
-      <w:r>
-        <w:rPr>
-          <w:rFonts w:ascii="Montserrat" w:eastAsia="Montserrat" w:hAnsi="Montserrat" w:cs="Montserrat"/>
-        </w:rPr>
-        <w:t>таблицы</w:t>
-      </w:r>
-      <w:proofErr w:type="spellEnd"/>
-      <w:r>
-        <w:rPr>
-          <w:rFonts w:ascii="Montserrat" w:eastAsia="Montserrat" w:hAnsi="Montserrat" w:cs="Montserrat"/>
-        </w:rPr>
-        <w:t xml:space="preserve"> prices </w:t>
-      </w:r>
-      <w:proofErr w:type="spellStart"/>
-      <w:r>
-        <w:rPr>
-          <w:rFonts w:ascii="Montserrat" w:eastAsia="Montserrat" w:hAnsi="Montserrat" w:cs="Montserrat"/>
-        </w:rPr>
-        <w:t>должен</w:t>
-      </w:r>
-      <w:proofErr w:type="spellEnd"/>
-      <w:r>
-        <w:rPr>
-          <w:rFonts w:ascii="Montserrat" w:eastAsia="Montserrat" w:hAnsi="Montserrat" w:cs="Montserrat"/>
-        </w:rPr>
-        <w:t xml:space="preserve"> </w:t>
-      </w:r>
-      <w:proofErr w:type="spellStart"/>
-      <w:r>
-        <w:rPr>
-          <w:rFonts w:ascii="Montserrat" w:eastAsia="Montserrat" w:hAnsi="Montserrat" w:cs="Montserrat"/>
-        </w:rPr>
-        <w:t>соответствовать</w:t>
-      </w:r>
-      <w:proofErr w:type="spellEnd"/>
-      <w:r>
-        <w:rPr>
-          <w:rFonts w:ascii="Montserrat" w:eastAsia="Montserrat" w:hAnsi="Montserrat" w:cs="Montserrat"/>
-        </w:rPr>
-        <w:t xml:space="preserve"> date </w:t>
-      </w:r>
-      <w:proofErr w:type="spellStart"/>
-      <w:r>
-        <w:rPr>
-          <w:rFonts w:ascii="Montserrat" w:eastAsia="Montserrat" w:hAnsi="Montserrat" w:cs="Montserrat"/>
-        </w:rPr>
-        <w:t>из</w:t>
-      </w:r>
-      <w:proofErr w:type="spellEnd"/>
-      <w:r>
-        <w:rPr>
-          <w:rFonts w:ascii="Montserrat" w:eastAsia="Montserrat" w:hAnsi="Montserrat" w:cs="Montserrat"/>
-        </w:rPr>
-        <w:t xml:space="preserve"> </w:t>
-      </w:r>
-      <w:proofErr w:type="spellStart"/>
-      <w:r>
-        <w:rPr>
-          <w:rFonts w:ascii="Montserrat" w:eastAsia="Montserrat" w:hAnsi="Montserrat" w:cs="Montserrat"/>
-        </w:rPr>
-        <w:t>таблицы</w:t>
-      </w:r>
-      <w:proofErr w:type="spellEnd"/>
-      <w:r>
-        <w:rPr>
-          <w:rFonts w:ascii="Montserrat" w:eastAsia="Montserrat" w:hAnsi="Montserrat" w:cs="Montserrat"/>
-        </w:rPr>
-        <w:t xml:space="preserve"> sales. </w:t>
-      </w:r>
-      <w:r>
-        <w:rPr>
-          <w:rFonts w:ascii="Montserrat" w:eastAsia="Montserrat" w:hAnsi="Montserrat" w:cs="Montserrat"/>
-          <w:lang w:val="ru-RU"/>
-        </w:rPr>
-        <w:t xml:space="preserve">Следует учитывать, что таблица </w:t>
-      </w:r>
-      <w:r>
-        <w:rPr>
-          <w:rFonts w:ascii="Montserrat" w:eastAsia="Montserrat" w:hAnsi="Montserrat" w:cs="Montserrat"/>
-        </w:rPr>
-        <w:t>sales</w:t>
-      </w:r>
-      <w:r>
-        <w:rPr>
-          <w:rFonts w:ascii="Montserrat" w:eastAsia="Montserrat" w:hAnsi="Montserrat" w:cs="Montserrat"/>
-          <w:lang w:val="ru-RU"/>
-        </w:rPr>
-        <w:t xml:space="preserve"> содержит большое кол-во строк.</w:t>
+          <w:lang w:val="ru-RU"/>
+        </w:rPr>
+        <w:t>".</w:t>
       </w:r>
     </w:p>
     <w:p>
@@ -2772,7 +2778,7 @@
           <w:rFonts w:ascii="Montserrat" w:eastAsia="Montserrat" w:hAnsi="Montserrat" w:cs="Montserrat"/>
           <w:lang w:val="ru-RU"/>
         </w:rPr>
-        <w:t xml:space="preserve">Выполните запрос и создайте таблицу в </w:t>
+        <w:t xml:space="preserve">Запишите величину выборочного стандартного отклонения </w:t>
       </w:r>
       <w:r>
         <w:rPr>
@@ -2785,13 +2791,39 @@
           <w:rFonts w:ascii="Montserrat" w:eastAsia="Montserrat" w:hAnsi="Montserrat" w:cs="Montserrat"/>
           <w:lang w:val="ru-RU"/>
         </w:rPr>
-        <w:t xml:space="preserve"> "</w:t>
-      </w:r>
-      <w:r>
-        <w:rPr>
-          <w:rFonts w:ascii="Montserrat" w:eastAsia="Montserrat" w:hAnsi="Montserrat" w:cs="Montserrat"/>
-        </w:rPr>
-        <w:t>DB</w:t>
+        <w:t xml:space="preserve"> для продукта "</w:t>
+      </w:r>
+      <w:r>
+        <w:rPr>
+          <w:rFonts w:ascii="Montserrat" w:eastAsia="Montserrat" w:hAnsi="Montserrat" w:cs="Montserrat"/>
+        </w:rPr>
+        <w:t>B</w:t>
+      </w:r>
+      <w:r>
+        <w:rPr>
+          <w:rFonts w:ascii="Montserrat" w:eastAsia="Montserrat" w:hAnsi="Montserrat" w:cs="Montserrat"/>
+          <w:lang w:val="ru-RU"/>
+        </w:rPr>
+        <w:t xml:space="preserve">" в файл </w:t>
+      </w:r>
+      <w:r>
+        <w:rPr>
+          <w:rFonts w:ascii="Montserrat" w:eastAsia="Montserrat" w:hAnsi="Montserrat" w:cs="Montserrat"/>
+        </w:rPr>
+        <w:t>res</w:t>
+      </w:r>
+      <w:r>
+        <w:rPr>
+          <w:rFonts w:ascii="Montserrat" w:eastAsia="Montserrat" w:hAnsi="Montserrat" w:cs="Montserrat"/>
+          <w:lang w:val="ru-RU"/>
+        </w:rPr>
+        <w:t>2.</w:t>
+      </w:r>
+      <w:r>
+        <w:rPr>
+          <w:rFonts w:ascii="Montserrat" w:eastAsia="Montserrat" w:hAnsi="Montserrat" w:cs="Montserrat"/>
+        </w:rPr>
+        <w:t>txt</w:t>
       </w:r>
       <w:r>
         <w:rPr>
@@ -2800,20 +2832,26 @@
         </w:rPr>
         <w:t>.</w:t>
       </w:r>
-      <w:proofErr w:type="spellStart"/>
-      <w:r>
-        <w:rPr>
-          <w:rFonts w:ascii="Montserrat" w:eastAsia="Montserrat" w:hAnsi="Montserrat" w:cs="Montserrat"/>
-        </w:rPr>
-        <w:t>db</w:t>
-      </w:r>
-      <w:proofErr w:type="spellEnd"/>
-      <w:r>
-        <w:rPr>
-          <w:rFonts w:ascii="Montserrat" w:eastAsia="Montserrat" w:hAnsi="Montserrat" w:cs="Montserrat"/>
-          <w:lang w:val="ru-RU"/>
-        </w:rPr>
-        <w:t>".</w:t>
+    </w:p>
+    <w:p>
+      <w:pPr>
+        <w:rPr>
+          <w:rFonts w:ascii="Montserrat" w:eastAsia="Montserrat" w:hAnsi="Montserrat" w:cs="Montserrat"/>
+          <w:b/>
+          <w:sz w:val="24"/>
+          <w:szCs w:val="24"/>
+          <w:lang w:val="ru-RU"/>
+        </w:rPr>
+      </w:pPr>
+      <w:r>
+        <w:rPr>
+          <w:rFonts w:ascii="Montserrat" w:eastAsia="Montserrat" w:hAnsi="Montserrat" w:cs="Montserrat"/>
+          <w:b/>
+          <w:sz w:val="24"/>
+          <w:szCs w:val="24"/>
+          <w:lang w:val="ru-RU"/>
+        </w:rPr>
+        <w:t>Задание 3</w:t>
       </w:r>
     </w:p>
     <w:p>
@@ -2829,80 +2867,46 @@
           <w:rFonts w:ascii="Montserrat" w:eastAsia="Montserrat" w:hAnsi="Montserrat" w:cs="Montserrat"/>
           <w:lang w:val="ru-RU"/>
         </w:rPr>
-        <w:t xml:space="preserve">Запишите величину выборочного стандартного отклонения </w:t>
-      </w:r>
-      <w:r>
-        <w:rPr>
-          <w:rFonts w:ascii="Montserrat" w:eastAsia="Montserrat" w:hAnsi="Montserrat" w:cs="Montserrat"/>
-        </w:rPr>
-        <w:t>revenue</w:t>
-      </w:r>
-      <w:r>
-        <w:rPr>
-          <w:rFonts w:ascii="Montserrat" w:eastAsia="Montserrat" w:hAnsi="Montserrat" w:cs="Montserrat"/>
-          <w:lang w:val="ru-RU"/>
-        </w:rPr>
-        <w:t xml:space="preserve"> для продукта "</w:t>
-      </w:r>
-      <w:r>
-        <w:rPr>
-          <w:rFonts w:ascii="Montserrat" w:eastAsia="Montserrat" w:hAnsi="Montserrat" w:cs="Montserrat"/>
-        </w:rPr>
-        <w:t>B</w:t>
-      </w:r>
-      <w:r>
-        <w:rPr>
-          <w:rFonts w:ascii="Montserrat" w:eastAsia="Montserrat" w:hAnsi="Montserrat" w:cs="Montserrat"/>
-          <w:lang w:val="ru-RU"/>
-        </w:rPr>
-        <w:t xml:space="preserve">" в файл </w:t>
-      </w:r>
-      <w:r>
-        <w:rPr>
-          <w:rFonts w:ascii="Montserrat" w:eastAsia="Montserrat" w:hAnsi="Montserrat" w:cs="Montserrat"/>
-        </w:rPr>
-        <w:t>res</w:t>
-      </w:r>
-      <w:r>
-        <w:rPr>
-          <w:rFonts w:ascii="Montserrat" w:eastAsia="Montserrat" w:hAnsi="Montserrat" w:cs="Montserrat"/>
-          <w:lang w:val="ru-RU"/>
-        </w:rPr>
-        <w:t>2.</w:t>
-      </w:r>
-      <w:r>
-        <w:rPr>
-          <w:rFonts w:ascii="Montserrat" w:eastAsia="Montserrat" w:hAnsi="Montserrat" w:cs="Montserrat"/>
-        </w:rPr>
-        <w:t>txt</w:t>
-      </w:r>
-      <w:r>
-        <w:rPr>
-          <w:rFonts w:ascii="Montserrat" w:eastAsia="Montserrat" w:hAnsi="Montserrat" w:cs="Montserrat"/>
-          <w:lang w:val="ru-RU"/>
-        </w:rPr>
-        <w:t>.</w:t>
-      </w:r>
-    </w:p>
-    <w:p>
-      <w:pPr>
-        <w:rPr>
-          <w:rFonts w:ascii="Montserrat" w:eastAsia="Montserrat" w:hAnsi="Montserrat" w:cs="Montserrat"/>
-          <w:b/>
-          <w:sz w:val="24"/>
-          <w:szCs w:val="24"/>
-          <w:lang w:val="ru-RU"/>
-        </w:rPr>
-      </w:pPr>
-      <w:r>
-        <w:rPr>
-          <w:rFonts w:ascii="Montserrat" w:eastAsia="Montserrat" w:hAnsi="Montserrat" w:cs="Montserrat"/>
-          <w:b/>
-          <w:sz w:val="24"/>
-          <w:szCs w:val="24"/>
-          <w:lang w:val="ru-RU"/>
-        </w:rPr>
-        <w:t>Задание 3</w:t>
+        <w:t xml:space="preserve">Напишите функцию, которая принимает название товара </w:t>
+      </w:r>
+      <w:r>
+        <w:rPr>
+          <w:rFonts w:ascii="Montserrat" w:eastAsia="Montserrat" w:hAnsi="Montserrat" w:cs="Montserrat"/>
+        </w:rPr>
+        <w:t>product</w:t>
+      </w:r>
+      <w:r>
+        <w:rPr>
+          <w:rFonts w:ascii="Montserrat" w:eastAsia="Montserrat" w:hAnsi="Montserrat" w:cs="Montserrat"/>
+          <w:lang w:val="ru-RU"/>
+        </w:rPr>
+        <w:t xml:space="preserve"> и две даты: </w:t>
+      </w:r>
+      <w:r>
+        <w:rPr>
+          <w:rFonts w:ascii="Montserrat" w:eastAsia="Montserrat" w:hAnsi="Montserrat" w:cs="Montserrat"/>
+        </w:rPr>
+        <w:t>date</w:t>
+      </w:r>
+      <w:r>
+        <w:rPr>
+          <w:rFonts w:ascii="Montserrat" w:eastAsia="Montserrat" w:hAnsi="Montserrat" w:cs="Montserrat"/>
+          <w:lang w:val="ru-RU"/>
+        </w:rPr>
+        <w:t>_</w:t>
+      </w:r>
+      <w:r>
+        <w:rPr>
+          <w:rFonts w:ascii="Montserrat" w:eastAsia="Montserrat" w:hAnsi="Montserrat" w:cs="Montserrat"/>
+        </w:rPr>
+        <w:t>start</w:t>
+      </w:r>
+      <w:r>
+        <w:rPr>
+          <w:rFonts w:ascii="Montserrat" w:eastAsia="Montserrat" w:hAnsi="Montserrat" w:cs="Montserrat"/>
+          <w:lang w:val="ru-RU"/>
+        </w:rPr>
+        <w:t>,</w:t>
       </w:r>
     </w:p>
     <w:p>
@@ -2916,27 +2920,6 @@
       <w:r>
         <w:rPr>
           <w:rFonts w:ascii="Montserrat" w:eastAsia="Montserrat" w:hAnsi="Montserrat" w:cs="Montserrat"/>
-          <w:lang w:val="ru-RU"/>
-        </w:rPr>
-        <w:lastRenderedPageBreak/>
-        <w:t xml:space="preserve">Напишите функцию, которая принимает название товара </w:t>
-      </w:r>
-      <w:r>
-        <w:rPr>
-          <w:rFonts w:ascii="Montserrat" w:eastAsia="Montserrat" w:hAnsi="Montserrat" w:cs="Montserrat"/>
-        </w:rPr>
-        <w:t>product</w:t>
-      </w:r>
-      <w:r>
-        <w:rPr>
-          <w:rFonts w:ascii="Montserrat" w:eastAsia="Montserrat" w:hAnsi="Montserrat" w:cs="Montserrat"/>
-          <w:lang w:val="ru-RU"/>
-        </w:rPr>
-        <w:t xml:space="preserve"> и две даты: </w:t>
-      </w:r>
-      <w:r>
-        <w:rPr>
-          <w:rFonts w:ascii="Montserrat" w:eastAsia="Montserrat" w:hAnsi="Montserrat" w:cs="Montserrat"/>
         </w:rPr>
         <w:t>date</w:t>
       </w:r>
@@ -2951,14 +2934,120 @@
         <w:rPr>
           <w:rFonts w:ascii="Montserrat" w:eastAsia="Montserrat" w:hAnsi="Montserrat" w:cs="Montserrat"/>
         </w:rPr>
-        <w:t>start</w:t>
-      </w:r>
-      <w:r>
-        <w:rPr>
-          <w:rFonts w:ascii="Montserrat" w:eastAsia="Montserrat" w:hAnsi="Montserrat" w:cs="Montserrat"/>
-          <w:lang w:val="ru-RU"/>
-        </w:rPr>
-        <w:t>,</w:t>
+        <w:t>end</w:t>
+      </w:r>
+      <w:r>
+        <w:rPr>
+          <w:rFonts w:ascii="Montserrat" w:eastAsia="Montserrat" w:hAnsi="Montserrat" w:cs="Montserrat"/>
+          <w:lang w:val="ru-RU"/>
+        </w:rPr>
+        <w:t xml:space="preserve">, тренирует (находит </w:t>
+      </w:r>
+      <w:r>
+        <w:rPr>
+          <w:rFonts w:ascii="Montserrat" w:eastAsia="Montserrat" w:hAnsi="Montserrat" w:cs="Montserrat"/>
+        </w:rPr>
+        <w:t>c</w:t>
+      </w:r>
+      <w:r>
+        <w:rPr>
+          <w:rFonts w:ascii="Montserrat" w:eastAsia="Montserrat" w:hAnsi="Montserrat" w:cs="Montserrat"/>
+          <w:lang w:val="ru-RU"/>
+        </w:rPr>
+        <w:t xml:space="preserve"> МНК коэффициенты </w:t>
+      </w:r>
+      <w:r>
+        <w:rPr>
+          <w:rFonts w:ascii="Montserrat" w:eastAsia="Montserrat" w:hAnsi="Montserrat" w:cs="Montserrat"/>
+        </w:rPr>
+        <w:t>k</w:t>
+      </w:r>
+      <w:r>
+        <w:rPr>
+          <w:rFonts w:ascii="Montserrat" w:eastAsia="Montserrat" w:hAnsi="Montserrat" w:cs="Montserrat"/>
+          <w:lang w:val="ru-RU"/>
+        </w:rPr>
+        <w:t xml:space="preserve">, </w:t>
+      </w:r>
+      <w:r>
+        <w:rPr>
+          <w:rFonts w:ascii="Montserrat" w:eastAsia="Montserrat" w:hAnsi="Montserrat" w:cs="Montserrat"/>
+        </w:rPr>
+        <w:t>b</w:t>
+      </w:r>
+      <w:r>
+        <w:rPr>
+          <w:rFonts w:ascii="Montserrat" w:eastAsia="Montserrat" w:hAnsi="Montserrat" w:cs="Montserrat"/>
+          <w:lang w:val="ru-RU"/>
+        </w:rPr>
+        <w:t xml:space="preserve">) линейную модель вида </w:t>
+      </w:r>
+      <w:r>
+        <w:rPr>
+          <w:rFonts w:ascii="Montserrat" w:eastAsia="Montserrat" w:hAnsi="Montserrat" w:cs="Montserrat"/>
+        </w:rPr>
+        <w:t>y</w:t>
+      </w:r>
+      <w:r>
+        <w:rPr>
+          <w:rFonts w:ascii="Montserrat" w:eastAsia="Montserrat" w:hAnsi="Montserrat" w:cs="Montserrat"/>
+          <w:lang w:val="ru-RU"/>
+        </w:rPr>
+        <w:t xml:space="preserve"> = </w:t>
+      </w:r>
+      <w:proofErr w:type="spellStart"/>
+      <w:r>
+        <w:rPr>
+          <w:rFonts w:ascii="Montserrat" w:eastAsia="Montserrat" w:hAnsi="Montserrat" w:cs="Montserrat"/>
+        </w:rPr>
+        <w:t>kx</w:t>
+      </w:r>
+      <w:proofErr w:type="spellEnd"/>
+      <w:r>
+        <w:rPr>
+          <w:rFonts w:ascii="Montserrat" w:eastAsia="Montserrat" w:hAnsi="Montserrat" w:cs="Montserrat"/>
+          <w:lang w:val="ru-RU"/>
+        </w:rPr>
+        <w:t>+</w:t>
+      </w:r>
+      <w:r>
+        <w:rPr>
+          <w:rFonts w:ascii="Montserrat" w:eastAsia="Montserrat" w:hAnsi="Montserrat" w:cs="Montserrat"/>
+        </w:rPr>
+        <w:t>b</w:t>
+      </w:r>
+      <w:r>
+        <w:rPr>
+          <w:rFonts w:ascii="Montserrat" w:eastAsia="Montserrat" w:hAnsi="Montserrat" w:cs="Montserrat"/>
+          <w:lang w:val="ru-RU"/>
+        </w:rPr>
+        <w:t xml:space="preserve"> и возвращает коэффициенты, </w:t>
+      </w:r>
+      <w:r>
+        <w:rPr>
+          <w:rFonts w:ascii="Montserrat" w:eastAsia="Montserrat" w:hAnsi="Montserrat" w:cs="Montserrat"/>
+        </w:rPr>
+        <w:t>k</w:t>
+      </w:r>
+      <w:r>
+        <w:rPr>
+          <w:rFonts w:ascii="Montserrat" w:eastAsia="Montserrat" w:hAnsi="Montserrat" w:cs="Montserrat"/>
+          <w:lang w:val="ru-RU"/>
+        </w:rPr>
+        <w:t xml:space="preserve"> и </w:t>
+      </w:r>
+      <w:r>
+        <w:rPr>
+          <w:rFonts w:ascii="Montserrat" w:eastAsia="Montserrat" w:hAnsi="Montserrat" w:cs="Montserrat"/>
+        </w:rPr>
+        <w:t>b</w:t>
+      </w:r>
+      <w:r>
+        <w:rPr>
+          <w:rFonts w:ascii="Montserrat" w:eastAsia="Montserrat" w:hAnsi="Montserrat" w:cs="Montserrat"/>
+          <w:lang w:val="ru-RU"/>
+        </w:rPr>
+        <w:t xml:space="preserve">. </w:t>
       </w:r>
     </w:p>
     <w:p>
@@ -2972,78 +3061,28 @@
       <w:r>
         <w:rPr>
           <w:rFonts w:ascii="Montserrat" w:eastAsia="Montserrat" w:hAnsi="Montserrat" w:cs="Montserrat"/>
-        </w:rPr>
-        <w:t>date</w:t>
-      </w:r>
-      <w:r>
-        <w:rPr>
-          <w:rFonts w:ascii="Montserrat" w:eastAsia="Montserrat" w:hAnsi="Montserrat" w:cs="Montserrat"/>
-          <w:lang w:val="ru-RU"/>
-        </w:rPr>
-        <w:t>_</w:t>
-      </w:r>
-      <w:r>
-        <w:rPr>
-          <w:rFonts w:ascii="Montserrat" w:eastAsia="Montserrat" w:hAnsi="Montserrat" w:cs="Montserrat"/>
-        </w:rPr>
-        <w:t>end</w:t>
-      </w:r>
-      <w:r>
-        <w:rPr>
-          <w:rFonts w:ascii="Montserrat" w:eastAsia="Montserrat" w:hAnsi="Montserrat" w:cs="Montserrat"/>
-          <w:lang w:val="ru-RU"/>
-        </w:rPr>
-        <w:t>, т</w:t>
-      </w:r>
-      <w:r>
-        <w:rPr>
-          <w:rFonts w:ascii="Montserrat" w:eastAsia="Montserrat" w:hAnsi="Montserrat" w:cs="Montserrat"/>
-          <w:lang w:val="ru-RU"/>
-        </w:rPr>
-        <w:t xml:space="preserve">ренирует (находит </w:t>
-      </w:r>
-      <w:r>
-        <w:rPr>
-          <w:rFonts w:ascii="Montserrat" w:eastAsia="Montserrat" w:hAnsi="Montserrat" w:cs="Montserrat"/>
-        </w:rPr>
-        <w:t>c</w:t>
-      </w:r>
-      <w:r>
-        <w:rPr>
-          <w:rFonts w:ascii="Montserrat" w:eastAsia="Montserrat" w:hAnsi="Montserrat" w:cs="Montserrat"/>
-          <w:lang w:val="ru-RU"/>
-        </w:rPr>
-        <w:t xml:space="preserve"> МНК коэффициенты </w:t>
-      </w:r>
-      <w:r>
-        <w:rPr>
-          <w:rFonts w:ascii="Montserrat" w:eastAsia="Montserrat" w:hAnsi="Montserrat" w:cs="Montserrat"/>
-        </w:rPr>
-        <w:t>k</w:t>
-      </w:r>
-      <w:r>
-        <w:rPr>
-          <w:rFonts w:ascii="Montserrat" w:eastAsia="Montserrat" w:hAnsi="Montserrat" w:cs="Montserrat"/>
-          <w:lang w:val="ru-RU"/>
-        </w:rPr>
-        <w:t xml:space="preserve">, </w:t>
-      </w:r>
-      <w:r>
-        <w:rPr>
-          <w:rFonts w:ascii="Montserrat" w:eastAsia="Montserrat" w:hAnsi="Montserrat" w:cs="Montserrat"/>
-        </w:rPr>
-        <w:t>b</w:t>
-      </w:r>
-      <w:r>
-        <w:rPr>
-          <w:rFonts w:ascii="Montserrat" w:eastAsia="Montserrat" w:hAnsi="Montserrat" w:cs="Montserrat"/>
-          <w:lang w:val="ru-RU"/>
-        </w:rPr>
-        <w:t xml:space="preserve">) линейную модель вида </w:t>
-      </w:r>
-      <w:r>
-        <w:rPr>
-          <w:rFonts w:ascii="Montserrat" w:eastAsia="Montserrat" w:hAnsi="Montserrat" w:cs="Montserrat"/>
+          <w:lang w:val="ru-RU"/>
+        </w:rPr>
+        <w:t xml:space="preserve">В модели </w:t>
+      </w:r>
+      <w:r>
+        <w:rPr>
+          <w:rFonts w:ascii="Montserrat" w:eastAsia="Montserrat" w:hAnsi="Montserrat" w:cs="Montserrat"/>
+          <w:b/>
+        </w:rPr>
+        <w:t>x</w:t>
+      </w:r>
+      <w:r>
+        <w:rPr>
+          <w:rFonts w:ascii="Montserrat" w:eastAsia="Montserrat" w:hAnsi="Montserrat" w:cs="Montserrat"/>
+          <w:lang w:val="ru-RU"/>
+        </w:rPr>
+        <w:t xml:space="preserve"> - это номер дня от начала заданного периода (0,1,2,3...), а </w:t>
+      </w:r>
+      <w:r>
+        <w:rPr>
+          <w:rFonts w:ascii="Montserrat" w:eastAsia="Montserrat" w:hAnsi="Montserrat" w:cs="Montserrat"/>
+          <w:b/>
         </w:rPr>
         <w:t>y</w:t>
       </w:r>
@@ -3052,61 +3091,72 @@
           <w:rFonts w:ascii="Montserrat" w:eastAsia="Montserrat" w:hAnsi="Montserrat" w:cs="Montserrat"/>
           <w:lang w:val="ru-RU"/>
         </w:rPr>
-        <w:t xml:space="preserve"> = </w:t>
-      </w:r>
-      <w:proofErr w:type="spellStart"/>
-      <w:r>
-        <w:rPr>
-          <w:rFonts w:ascii="Montserrat" w:eastAsia="Montserrat" w:hAnsi="Montserrat" w:cs="Montserrat"/>
-        </w:rPr>
-        <w:t>kx</w:t>
-      </w:r>
-      <w:proofErr w:type="spellEnd"/>
-      <w:r>
-        <w:rPr>
-          <w:rFonts w:ascii="Montserrat" w:eastAsia="Montserrat" w:hAnsi="Montserrat" w:cs="Montserrat"/>
-          <w:lang w:val="ru-RU"/>
-        </w:rPr>
-        <w:t>+</w:t>
-      </w:r>
-      <w:r>
-        <w:rPr>
-          <w:rFonts w:ascii="Montserrat" w:eastAsia="Montserrat" w:hAnsi="Montserrat" w:cs="Montserrat"/>
-        </w:rPr>
-        <w:t>b</w:t>
-      </w:r>
-      <w:r>
-        <w:rPr>
-          <w:rFonts w:ascii="Montserrat" w:eastAsia="Montserrat" w:hAnsi="Montserrat" w:cs="Montserrat"/>
-          <w:lang w:val="ru-RU"/>
-        </w:rPr>
-        <w:t xml:space="preserve"> и возвращает коэффициенты, </w:t>
-      </w:r>
-      <w:r>
-        <w:rPr>
-          <w:rFonts w:ascii="Montserrat" w:eastAsia="Montserrat" w:hAnsi="Montserrat" w:cs="Montserrat"/>
-        </w:rPr>
-        <w:t>k</w:t>
-      </w:r>
-      <w:r>
-        <w:rPr>
-          <w:rFonts w:ascii="Montserrat" w:eastAsia="Montserrat" w:hAnsi="Montserrat" w:cs="Montserrat"/>
-          <w:lang w:val="ru-RU"/>
-        </w:rPr>
-        <w:t xml:space="preserve"> и </w:t>
-      </w:r>
-      <w:r>
-        <w:rPr>
-          <w:rFonts w:ascii="Montserrat" w:eastAsia="Montserrat" w:hAnsi="Montserrat" w:cs="Montserrat"/>
-        </w:rPr>
-        <w:t>b</w:t>
-      </w:r>
-      <w:r>
-        <w:rPr>
-          <w:rFonts w:ascii="Montserrat" w:eastAsia="Montserrat" w:hAnsi="Montserrat" w:cs="Montserrat"/>
-          <w:lang w:val="ru-RU"/>
-        </w:rPr>
-        <w:t xml:space="preserve">. </w:t>
+        <w:t xml:space="preserve"> - кол-во проданных единиц продукции (</w:t>
+      </w:r>
+      <w:r>
+        <w:rPr>
+          <w:rFonts w:ascii="Montserrat" w:eastAsia="Montserrat" w:hAnsi="Montserrat" w:cs="Montserrat"/>
+        </w:rPr>
+        <w:t>amount</w:t>
+      </w:r>
+      <w:r>
+        <w:rPr>
+          <w:rFonts w:ascii="Montserrat" w:eastAsia="Montserrat" w:hAnsi="Montserrat" w:cs="Montserrat"/>
+          <w:lang w:val="ru-RU"/>
+        </w:rPr>
+        <w:t xml:space="preserve"> из таблицы </w:t>
+      </w:r>
+      <w:r>
+        <w:rPr>
+          <w:rFonts w:ascii="Montserrat" w:eastAsia="Montserrat" w:hAnsi="Montserrat" w:cs="Montserrat"/>
+        </w:rPr>
+        <w:t>sales</w:t>
+      </w:r>
+      <w:r>
+        <w:rPr>
+          <w:rFonts w:ascii="Montserrat" w:eastAsia="Montserrat" w:hAnsi="Montserrat" w:cs="Montserrat"/>
+          <w:lang w:val="ru-RU"/>
+        </w:rPr>
+        <w:t xml:space="preserve"> или </w:t>
+      </w:r>
+      <w:r>
+        <w:rPr>
+          <w:rFonts w:ascii="Montserrat" w:eastAsia="Montserrat" w:hAnsi="Montserrat" w:cs="Montserrat"/>
+        </w:rPr>
+        <w:t>revenue</w:t>
+      </w:r>
+      <w:r>
+        <w:rPr>
+          <w:rFonts w:ascii="Montserrat" w:eastAsia="Montserrat" w:hAnsi="Montserrat" w:cs="Montserrat"/>
+          <w:lang w:val="ru-RU"/>
+        </w:rPr>
+        <w:t>). При каждом вызове функция должна обращаться к таблице “</w:t>
+      </w:r>
+      <w:r>
+        <w:rPr>
+          <w:rFonts w:ascii="Montserrat" w:eastAsia="Montserrat" w:hAnsi="Montserrat" w:cs="Montserrat"/>
+        </w:rPr>
+        <w:t>revenue</w:t>
+      </w:r>
+      <w:r>
+        <w:rPr>
+          <w:rFonts w:ascii="Montserrat" w:eastAsia="Montserrat" w:hAnsi="Montserrat" w:cs="Montserrat"/>
+          <w:lang w:val="ru-RU"/>
+        </w:rPr>
+        <w:t>” или "</w:t>
+      </w:r>
+      <w:r>
+        <w:rPr>
+          <w:rFonts w:ascii="Montserrat" w:eastAsia="Montserrat" w:hAnsi="Montserrat" w:cs="Montserrat"/>
+        </w:rPr>
+        <w:t>sales</w:t>
+      </w:r>
+      <w:r>
+        <w:rPr>
+          <w:rFonts w:ascii="Montserrat" w:eastAsia="Montserrat" w:hAnsi="Montserrat" w:cs="Montserrat"/>
+          <w:lang w:val="ru-RU"/>
+        </w:rPr>
+        <w:t xml:space="preserve">" из задания 2, выбирая необходимые данные. </w:t>
       </w:r>
     </w:p>
     <w:p>
@@ -3120,122 +3170,6 @@
       <w:r>
         <w:rPr>
           <w:rFonts w:ascii="Montserrat" w:eastAsia="Montserrat" w:hAnsi="Montserrat" w:cs="Montserrat"/>
-          <w:lang w:val="ru-RU"/>
-        </w:rPr>
-        <w:t xml:space="preserve">В модели </w:t>
-      </w:r>
-      <w:r>
-        <w:rPr>
-          <w:rFonts w:ascii="Montserrat" w:eastAsia="Montserrat" w:hAnsi="Montserrat" w:cs="Montserrat"/>
-          <w:b/>
-        </w:rPr>
-        <w:t>x</w:t>
-      </w:r>
-      <w:r>
-        <w:rPr>
-          <w:rFonts w:ascii="Montserrat" w:eastAsia="Montserrat" w:hAnsi="Montserrat" w:cs="Montserrat"/>
-          <w:lang w:val="ru-RU"/>
-        </w:rPr>
-        <w:t xml:space="preserve"> - это номер дня от начала заданного периода (0,1,2,3...), а </w:t>
-      </w:r>
-      <w:r>
-        <w:rPr>
-          <w:rFonts w:ascii="Montserrat" w:eastAsia="Montserrat" w:hAnsi="Montserrat" w:cs="Montserrat"/>
-          <w:b/>
-        </w:rPr>
-        <w:t>y</w:t>
-      </w:r>
-      <w:r>
-        <w:rPr>
-          <w:rFonts w:ascii="Montserrat" w:eastAsia="Montserrat" w:hAnsi="Montserrat" w:cs="Montserrat"/>
-          <w:lang w:val="ru-RU"/>
-        </w:rPr>
-        <w:t xml:space="preserve"> - кол-во проданных единиц продукции (</w:t>
-      </w:r>
-      <w:r>
-        <w:rPr>
-          <w:rFonts w:ascii="Montserrat" w:eastAsia="Montserrat" w:hAnsi="Montserrat" w:cs="Montserrat"/>
-        </w:rPr>
-        <w:t>amount</w:t>
-      </w:r>
-      <w:r>
-        <w:rPr>
-          <w:rFonts w:ascii="Montserrat" w:eastAsia="Montserrat" w:hAnsi="Montserrat" w:cs="Montserrat"/>
-          <w:lang w:val="ru-RU"/>
-        </w:rPr>
-        <w:t xml:space="preserve"> из таблицы </w:t>
-      </w:r>
-      <w:r>
-        <w:rPr>
-          <w:rFonts w:ascii="Montserrat" w:eastAsia="Montserrat" w:hAnsi="Montserrat" w:cs="Montserrat"/>
-        </w:rPr>
-        <w:t>sales</w:t>
-      </w:r>
-      <w:r>
-        <w:rPr>
-          <w:rFonts w:ascii="Montserrat" w:eastAsia="Montserrat" w:hAnsi="Montserrat" w:cs="Montserrat"/>
-          <w:lang w:val="ru-RU"/>
-        </w:rPr>
-        <w:t xml:space="preserve"> или </w:t>
-      </w:r>
-      <w:r>
-        <w:rPr>
-          <w:rFonts w:ascii="Montserrat" w:eastAsia="Montserrat" w:hAnsi="Montserrat" w:cs="Montserrat"/>
-        </w:rPr>
-        <w:t>revenue</w:t>
-      </w:r>
-      <w:r>
-        <w:rPr>
-          <w:rFonts w:ascii="Montserrat" w:eastAsia="Montserrat" w:hAnsi="Montserrat" w:cs="Montserrat"/>
-          <w:lang w:val="ru-RU"/>
-        </w:rPr>
-        <w:t xml:space="preserve">). </w:t>
-      </w:r>
-      <w:r>
-        <w:rPr>
-          <w:rFonts w:ascii="Montserrat" w:eastAsia="Montserrat" w:hAnsi="Montserrat" w:cs="Montserrat"/>
-          <w:lang w:val="ru-RU"/>
-        </w:rPr>
-        <w:t>При каждом вызове функция должна обращаться к таблице “</w:t>
-      </w:r>
-      <w:r>
-        <w:rPr>
-          <w:rFonts w:ascii="Montserrat" w:eastAsia="Montserrat" w:hAnsi="Montserrat" w:cs="Montserrat"/>
-        </w:rPr>
-        <w:t>revenue</w:t>
-      </w:r>
-      <w:r>
-        <w:rPr>
-          <w:rFonts w:ascii="Montserrat" w:eastAsia="Montserrat" w:hAnsi="Montserrat" w:cs="Montserrat"/>
-          <w:lang w:val="ru-RU"/>
-        </w:rPr>
-        <w:t>” или "</w:t>
-      </w:r>
-      <w:r>
-        <w:rPr>
-          <w:rFonts w:ascii="Montserrat" w:eastAsia="Montserrat" w:hAnsi="Montserrat" w:cs="Montserrat"/>
-        </w:rPr>
-        <w:t>sales</w:t>
-      </w:r>
-      <w:r>
-        <w:rPr>
-          <w:rFonts w:ascii="Montserrat" w:eastAsia="Montserrat" w:hAnsi="Montserrat" w:cs="Montserrat"/>
-          <w:lang w:val="ru-RU"/>
-        </w:rPr>
-        <w:t xml:space="preserve">" из задания 2, выбирая необходимые данные. </w:t>
-      </w:r>
-    </w:p>
-    <w:p>
-      <w:pPr>
-        <w:spacing w:before="240" w:after="240"/>
-        <w:rPr>
-          <w:rFonts w:ascii="Montserrat" w:eastAsia="Montserrat" w:hAnsi="Montserrat" w:cs="Montserrat"/>
-          <w:lang w:val="ru-RU"/>
-        </w:rPr>
-      </w:pPr>
-      <w:r>
-        <w:rPr>
-          <w:rFonts w:ascii="Montserrat" w:eastAsia="Montserrat" w:hAnsi="Montserrat" w:cs="Montserrat"/>
           <w:b/>
           <w:lang w:val="ru-RU"/>
         </w:rPr>
@@ -3365,48 +3299,38 @@
           <w:b/>
           <w:lang w:val="ru-RU"/>
         </w:rPr>
-        <w:t>='2019-03-31</w:t>
+        <w:t xml:space="preserve">='2019-03-31') в </w:t>
       </w:r>
       <w:r>
         <w:rPr>
           <w:rFonts w:ascii="Montserrat" w:eastAsia="Montserrat" w:hAnsi="Montserrat" w:cs="Montserrat"/>
           <w:b/>
-          <w:lang w:val="ru-RU"/>
-        </w:rPr>
-        <w:t xml:space="preserve">') в </w:t>
+        </w:rPr>
+        <w:t>res</w:t>
       </w:r>
       <w:r>
         <w:rPr>
           <w:rFonts w:ascii="Montserrat" w:eastAsia="Montserrat" w:hAnsi="Montserrat" w:cs="Montserrat"/>
           <w:b/>
-        </w:rPr>
-        <w:t>res</w:t>
+          <w:lang w:val="ru-RU"/>
+        </w:rPr>
+        <w:t>3.</w:t>
       </w:r>
       <w:r>
         <w:rPr>
           <w:rFonts w:ascii="Montserrat" w:eastAsia="Montserrat" w:hAnsi="Montserrat" w:cs="Montserrat"/>
           <w:b/>
-          <w:lang w:val="ru-RU"/>
-        </w:rPr>
-        <w:t>3.</w:t>
+        </w:rPr>
+        <w:t>txt</w:t>
       </w:r>
       <w:r>
         <w:rPr>
           <w:rFonts w:ascii="Montserrat" w:eastAsia="Montserrat" w:hAnsi="Montserrat" w:cs="Montserrat"/>
           <w:b/>
-        </w:rPr>
-        <w:t>txt</w:t>
-      </w:r>
-      <w:r>
-        <w:rPr>
-          <w:rFonts w:ascii="Montserrat" w:eastAsia="Montserrat" w:hAnsi="Montserrat" w:cs="Montserrat"/>
-          <w:b/>
           <w:lang w:val="ru-RU"/>
         </w:rPr>
         <w:t xml:space="preserve"> через пробел.</w:t>
       </w:r>
-      <w:bookmarkStart w:id="0" w:name="_GoBack"/>
-      <w:bookmarkEnd w:id="0"/>
     </w:p>
     <w:p>
       <w:pPr>

</xml_diff>